<commit_message>
Updated after Zipy internship
</commit_message>
<xml_diff>
--- a/Latest/Vishal_Khandate_VIT_PUNE.docx
+++ b/Latest/Vishal_Khandate_VIT_PUNE.docx
@@ -164,6 +164,7 @@
         <w:t xml:space="preserve"> </w:t>
       </w:r>
       <w:hyperlink r:id="rId11" w:history="1">
+        <w:proofErr w:type="spellStart"/>
         <w:r>
           <w:rPr>
             <w:rStyle w:val="Hyperlink"/>
@@ -182,6 +183,7 @@
           </w:rPr>
           <w:t>e</w:t>
         </w:r>
+        <w:proofErr w:type="spellEnd"/>
       </w:hyperlink>
       <w:r>
         <w:rPr>
@@ -644,7 +646,17 @@
                 <w:szCs w:val="26"/>
                 <w:lang w:eastAsia="en-IN" w:bidi="mr-IN"/>
               </w:rPr>
-              <w:t>8.83</w:t>
+              <w:t>9.0</w:t>
+            </w:r>
+            <w:r>
+              <w:rPr>
+                <w:rFonts w:ascii="Calibri" w:eastAsia="Garamond" w:hAnsi="Calibri" w:cs="Calibri"/>
+                <w:bCs/>
+                <w:sz w:val="26"/>
+                <w:szCs w:val="26"/>
+                <w:lang w:eastAsia="en-IN" w:bidi="mr-IN"/>
+              </w:rPr>
+              <w:t>3</w:t>
             </w:r>
           </w:p>
         </w:tc>
@@ -1093,6 +1105,7 @@
         </w:rPr>
         <w:t xml:space="preserve"> </w:t>
       </w:r>
+      <w:proofErr w:type="spellStart"/>
       <w:r>
         <w:rPr>
           <w:rFonts w:ascii="Calibri" w:hAnsi="Calibri" w:cs="Calibri"/>
@@ -1104,6 +1117,7 @@
         </w:rPr>
         <w:t>NielsenIQ</w:t>
       </w:r>
+      <w:proofErr w:type="spellEnd"/>
       <w:r>
         <w:rPr>
           <w:rFonts w:ascii="Calibri" w:hAnsi="Calibri" w:cs="Calibri"/>
@@ -1188,57 +1202,33 @@
           <w:sz w:val="26"/>
           <w:szCs w:val="26"/>
         </w:rPr>
-        <w:t>Wrote</w:t>
-      </w:r>
-      <w:r>
-        <w:rPr>
-          <w:rFonts w:ascii="Calibri" w:hAnsi="Calibri" w:cs="Calibri"/>
-          <w:sz w:val="26"/>
-          <w:szCs w:val="26"/>
-        </w:rPr>
-        <w:t xml:space="preserve"> complex </w:t>
-      </w:r>
-      <w:r>
-        <w:rPr>
-          <w:rFonts w:ascii="Calibri" w:hAnsi="Calibri" w:cs="Calibri"/>
-          <w:b/>
-          <w:bCs/>
-          <w:sz w:val="26"/>
-          <w:szCs w:val="26"/>
-        </w:rPr>
-        <w:t>SQL queries</w:t>
-      </w:r>
-      <w:r>
-        <w:rPr>
-          <w:rFonts w:ascii="Calibri" w:hAnsi="Calibri" w:cs="Calibri"/>
-          <w:sz w:val="26"/>
-          <w:szCs w:val="26"/>
-        </w:rPr>
-        <w:t xml:space="preserve"> to get </w:t>
-      </w:r>
-      <w:r>
-        <w:rPr>
-          <w:rFonts w:ascii="Calibri" w:hAnsi="Calibri" w:cs="Calibri"/>
-          <w:sz w:val="26"/>
-          <w:szCs w:val="26"/>
-        </w:rPr>
-        <w:t xml:space="preserve">insights </w:t>
-      </w:r>
-      <w:r>
-        <w:rPr>
-          <w:rFonts w:ascii="Calibri" w:hAnsi="Calibri" w:cs="Calibri"/>
-          <w:sz w:val="26"/>
-          <w:szCs w:val="26"/>
-        </w:rPr>
-        <w:t>from multiple</w:t>
-      </w:r>
-      <w:r>
-        <w:rPr>
-          <w:rFonts w:ascii="Calibri" w:hAnsi="Calibri" w:cs="Calibri"/>
-          <w:sz w:val="26"/>
-          <w:szCs w:val="26"/>
-        </w:rPr>
-        <w:t xml:space="preserve"> big datasets. (SQL, Dbeaver)</w:t>
+        <w:t>Crafted advanced SQL queries to extract valuable insights from extensive datasets</w:t>
+      </w:r>
+      <w:r>
+        <w:rPr>
+          <w:rFonts w:ascii="Calibri" w:hAnsi="Calibri" w:cs="Calibri"/>
+          <w:sz w:val="26"/>
+          <w:szCs w:val="26"/>
+        </w:rPr>
+        <w:t xml:space="preserve"> (SQL, </w:t>
+      </w:r>
+      <w:proofErr w:type="spellStart"/>
+      <w:r>
+        <w:rPr>
+          <w:rFonts w:ascii="Calibri" w:hAnsi="Calibri" w:cs="Calibri"/>
+          <w:sz w:val="26"/>
+          <w:szCs w:val="26"/>
+        </w:rPr>
+        <w:t>Dbeaver</w:t>
+      </w:r>
+      <w:proofErr w:type="spellEnd"/>
+      <w:r>
+        <w:rPr>
+          <w:rFonts w:ascii="Calibri" w:hAnsi="Calibri" w:cs="Calibri"/>
+          <w:sz w:val="26"/>
+          <w:szCs w:val="26"/>
+        </w:rPr>
+        <w:t>)</w:t>
       </w:r>
     </w:p>
     <w:p>
@@ -1265,73 +1255,15 @@
           <w:sz w:val="26"/>
           <w:szCs w:val="26"/>
         </w:rPr>
-        <w:t xml:space="preserve">Wrote shell scripts to </w:t>
-      </w:r>
-      <w:r>
-        <w:rPr>
-          <w:rFonts w:ascii="Calibri" w:hAnsi="Calibri" w:cs="Calibri"/>
-          <w:b/>
-          <w:bCs/>
-          <w:sz w:val="26"/>
-          <w:szCs w:val="26"/>
-        </w:rPr>
-        <w:t>automate</w:t>
-      </w:r>
-      <w:r>
-        <w:rPr>
-          <w:rFonts w:ascii="Calibri" w:hAnsi="Calibri" w:cs="Calibri"/>
-          <w:sz w:val="26"/>
-          <w:szCs w:val="26"/>
-        </w:rPr>
-        <w:t xml:space="preserve"> </w:t>
-      </w:r>
-      <w:r>
-        <w:rPr>
-          <w:rFonts w:ascii="Calibri" w:hAnsi="Calibri" w:cs="Calibri"/>
-          <w:sz w:val="26"/>
-          <w:szCs w:val="26"/>
-        </w:rPr>
-        <w:t>time</w:t>
-      </w:r>
-      <w:r>
-        <w:rPr>
-          <w:rFonts w:ascii="Calibri" w:hAnsi="Calibri" w:cs="Calibri"/>
-          <w:sz w:val="26"/>
-          <w:szCs w:val="26"/>
-        </w:rPr>
-        <w:t>-</w:t>
-      </w:r>
-      <w:r>
-        <w:rPr>
-          <w:rFonts w:ascii="Calibri" w:hAnsi="Calibri" w:cs="Calibri"/>
-          <w:sz w:val="26"/>
-          <w:szCs w:val="26"/>
-        </w:rPr>
-        <w:t>consuming</w:t>
-      </w:r>
-      <w:r>
-        <w:rPr>
-          <w:rFonts w:ascii="Calibri" w:hAnsi="Calibri" w:cs="Calibri"/>
-          <w:sz w:val="26"/>
-          <w:szCs w:val="26"/>
-        </w:rPr>
-        <w:t xml:space="preserve"> manual</w:t>
-      </w:r>
-      <w:r>
-        <w:rPr>
-          <w:rFonts w:ascii="Calibri" w:hAnsi="Calibri" w:cs="Calibri"/>
-          <w:sz w:val="26"/>
-          <w:szCs w:val="26"/>
-        </w:rPr>
-        <w:t xml:space="preserve"> tasks</w:t>
-      </w:r>
-      <w:r>
-        <w:rPr>
-          <w:rFonts w:ascii="Calibri" w:hAnsi="Calibri" w:cs="Calibri"/>
-          <w:sz w:val="26"/>
-          <w:szCs w:val="26"/>
-        </w:rPr>
-        <w:t>. (</w:t>
+        <w:t>Designed efficient shell scripts to automate labor-intensive tasks, enhancing productivity.</w:t>
+      </w:r>
+      <w:r>
+        <w:rPr>
+          <w:rFonts w:ascii="Calibri" w:hAnsi="Calibri" w:cs="Calibri"/>
+          <w:sz w:val="26"/>
+          <w:szCs w:val="26"/>
+        </w:rPr>
+        <w:t xml:space="preserve"> (</w:t>
       </w:r>
       <w:r>
         <w:rPr>
@@ -1418,82 +1350,68 @@
           <w:sz w:val="26"/>
           <w:szCs w:val="26"/>
         </w:rPr>
-        <w:t xml:space="preserve">Developed </w:t>
-      </w:r>
-      <w:r>
-        <w:rPr>
-          <w:rFonts w:ascii="Calibri" w:hAnsi="Calibri" w:cs="Calibri"/>
-          <w:sz w:val="26"/>
-          <w:szCs w:val="26"/>
-        </w:rPr>
-        <w:t>Java and Selenium Scripts</w:t>
-      </w:r>
-      <w:r>
-        <w:rPr>
-          <w:rFonts w:ascii="Calibri" w:hAnsi="Calibri" w:cs="Calibri"/>
-          <w:sz w:val="26"/>
-          <w:szCs w:val="26"/>
-        </w:rPr>
-        <w:t xml:space="preserve"> for </w:t>
-      </w:r>
-      <w:r>
-        <w:rPr>
-          <w:rFonts w:ascii="Calibri" w:hAnsi="Calibri" w:cs="Calibri"/>
-          <w:b/>
-          <w:bCs/>
-          <w:sz w:val="26"/>
-          <w:szCs w:val="26"/>
-        </w:rPr>
-        <w:t>web automation</w:t>
-      </w:r>
-      <w:r>
-        <w:rPr>
-          <w:rFonts w:ascii="Calibri" w:hAnsi="Calibri" w:cs="Calibri"/>
-          <w:sz w:val="26"/>
-          <w:szCs w:val="26"/>
-        </w:rPr>
-        <w:t xml:space="preserve"> testing in the Analytical Modelling Service platform used in the</w:t>
-      </w:r>
-      <w:r>
-        <w:rPr>
-          <w:rFonts w:ascii="Calibri" w:hAnsi="Calibri" w:cs="Calibri"/>
-          <w:sz w:val="26"/>
-          <w:szCs w:val="26"/>
-        </w:rPr>
-        <w:t xml:space="preserve"> organization.</w:t>
-      </w:r>
-      <w:r>
-        <w:rPr>
-          <w:rFonts w:ascii="Calibri" w:hAnsi="Calibri" w:cs="Calibri"/>
-          <w:sz w:val="26"/>
-          <w:szCs w:val="26"/>
-        </w:rPr>
-        <w:t xml:space="preserve"> (</w:t>
-      </w:r>
-      <w:r>
-        <w:rPr>
-          <w:rFonts w:ascii="Calibri" w:hAnsi="Calibri" w:cs="Calibri"/>
-          <w:sz w:val="26"/>
-          <w:szCs w:val="26"/>
-        </w:rPr>
-        <w:t>Java</w:t>
-      </w:r>
-      <w:r>
-        <w:rPr>
-          <w:rFonts w:ascii="Calibri" w:hAnsi="Calibri" w:cs="Calibri"/>
-          <w:sz w:val="26"/>
-          <w:szCs w:val="26"/>
-        </w:rPr>
-        <w:t>, Selenium)</w:t>
+        <w:t>Played a key role in optimizing the Analytical Modeling Service</w:t>
+      </w:r>
+      <w:r>
+        <w:rPr>
+          <w:rFonts w:ascii="Calibri" w:hAnsi="Calibri" w:cs="Calibri"/>
+          <w:sz w:val="26"/>
+          <w:szCs w:val="26"/>
+        </w:rPr>
+        <w:t xml:space="preserve"> (Data Analytics)</w:t>
+      </w:r>
+      <w:r>
+        <w:rPr>
+          <w:rFonts w:ascii="Calibri" w:hAnsi="Calibri" w:cs="Calibri"/>
+          <w:sz w:val="26"/>
+          <w:szCs w:val="26"/>
+        </w:rPr>
+        <w:t xml:space="preserve"> platform.</w:t>
+      </w:r>
+      <w:r>
+        <w:rPr>
+          <w:rFonts w:ascii="Calibri" w:hAnsi="Calibri" w:cs="Calibri"/>
+          <w:sz w:val="26"/>
+          <w:szCs w:val="26"/>
+        </w:rPr>
+        <w:t xml:space="preserve"> (JAVA, Selenium)</w:t>
       </w:r>
     </w:p>
     <w:p>
       <w:pPr>
+        <w:pStyle w:val="ListParagraph"/>
+        <w:numPr>
+          <w:ilvl w:val="1"/>
+          <w:numId w:val="3"/>
+        </w:numPr>
         <w:tabs>
           <w:tab w:val="left" w:pos="567"/>
         </w:tabs>
         <w:spacing w:line="300" w:lineRule="exact"/>
-        <w:ind w:right="21"/>
+        <w:ind w:left="567" w:right="21"/>
+        <w:jc w:val="both"/>
+        <w:rPr>
+          <w:rFonts w:ascii="Calibri" w:hAnsi="Calibri" w:cs="Calibri"/>
+          <w:sz w:val="26"/>
+          <w:szCs w:val="26"/>
+        </w:rPr>
+      </w:pPr>
+      <w:r>
+        <w:rPr>
+          <w:rFonts w:ascii="Calibri" w:hAnsi="Calibri" w:cs="Calibri"/>
+          <w:sz w:val="26"/>
+          <w:szCs w:val="26"/>
+        </w:rPr>
+        <w:t>Created Java and Selenium scripts to enhance functionality, ensuring the robustness and reliability of testing procedures.</w:t>
+      </w:r>
+    </w:p>
+    <w:p>
+      <w:pPr>
+        <w:tabs>
+          <w:tab w:val="left" w:pos="567"/>
+        </w:tabs>
+        <w:spacing w:line="300" w:lineRule="exact"/>
+        <w:ind w:left="207" w:right="21"/>
         <w:jc w:val="both"/>
         <w:rPr>
           <w:rFonts w:ascii="Calibri" w:hAnsi="Calibri" w:cs="Calibri"/>
@@ -1515,6 +1433,7 @@
           <w:szCs w:val="28"/>
         </w:rPr>
       </w:pPr>
+      <w:proofErr w:type="spellStart"/>
       <w:r>
         <w:rPr>
           <w:rFonts w:ascii="Calibri" w:hAnsi="Calibri" w:cs="Calibri"/>
@@ -1522,7 +1441,35 @@
           <w:szCs w:val="28"/>
           <w:u w:val="single"/>
         </w:rPr>
-        <w:t xml:space="preserve">Web Developer at </w:t>
+        <w:t>Fullstack</w:t>
+      </w:r>
+      <w:proofErr w:type="spellEnd"/>
+      <w:r>
+        <w:rPr>
+          <w:rFonts w:ascii="Calibri" w:hAnsi="Calibri" w:cs="Calibri"/>
+          <w:sz w:val="28"/>
+          <w:szCs w:val="28"/>
+          <w:u w:val="single"/>
+        </w:rPr>
+        <w:t xml:space="preserve"> </w:t>
+      </w:r>
+      <w:r>
+        <w:rPr>
+          <w:rFonts w:ascii="Calibri" w:hAnsi="Calibri" w:cs="Calibri"/>
+          <w:sz w:val="28"/>
+          <w:szCs w:val="28"/>
+          <w:u w:val="single"/>
+        </w:rPr>
+        <w:t>Developer</w:t>
+      </w:r>
+      <w:r>
+        <w:rPr>
+          <w:rFonts w:ascii="Calibri" w:hAnsi="Calibri" w:cs="Calibri"/>
+          <w:sz w:val="28"/>
+          <w:szCs w:val="28"/>
+          <w:u w:val="single"/>
+        </w:rPr>
+        <w:t xml:space="preserve"> Intern at </w:t>
       </w:r>
       <w:r>
         <w:rPr>
@@ -1533,7 +1480,7 @@
           <w:szCs w:val="28"/>
           <w:u w:val="single"/>
         </w:rPr>
-        <w:t>Developer Students Club</w:t>
+        <w:t>Zipy</w:t>
       </w:r>
       <w:r>
         <w:rPr>
@@ -1541,7 +1488,228 @@
           <w:sz w:val="28"/>
           <w:szCs w:val="28"/>
         </w:rPr>
-        <w:t xml:space="preserve"> (September 2020 - Present)</w:t>
+        <w:t xml:space="preserve"> (Jan 2023 –June 2023</w:t>
+      </w:r>
+      <w:r>
+        <w:rPr>
+          <w:rFonts w:ascii="Calibri" w:hAnsi="Calibri" w:cs="Calibri"/>
+          <w:sz w:val="28"/>
+          <w:szCs w:val="28"/>
+        </w:rPr>
+        <w:t>)</w:t>
+      </w:r>
+    </w:p>
+    <w:p>
+      <w:pPr>
+        <w:pStyle w:val="ListParagraph"/>
+        <w:numPr>
+          <w:ilvl w:val="0"/>
+          <w:numId w:val="3"/>
+        </w:numPr>
+        <w:tabs>
+          <w:tab w:val="left" w:pos="390"/>
+        </w:tabs>
+        <w:spacing w:line="300" w:lineRule="exact"/>
+        <w:ind w:left="426" w:right="21"/>
+        <w:jc w:val="both"/>
+        <w:rPr>
+          <w:rFonts w:ascii="Calibri" w:hAnsi="Calibri" w:cs="Calibri"/>
+          <w:sz w:val="26"/>
+          <w:szCs w:val="26"/>
+        </w:rPr>
+      </w:pPr>
+      <w:r>
+        <w:rPr>
+          <w:rFonts w:ascii="Calibri" w:hAnsi="Calibri" w:cs="Calibri"/>
+          <w:sz w:val="26"/>
+          <w:szCs w:val="26"/>
+        </w:rPr>
+        <w:t>Frontend: Enhanced and expanded features within the existing company product using React. Implemented Jira integration, enabling ticket creation directly within the application. Orchestrated Intercom integration for user activity tracking and analysis.</w:t>
+      </w:r>
+    </w:p>
+    <w:p>
+      <w:pPr>
+        <w:pStyle w:val="ListParagraph"/>
+        <w:numPr>
+          <w:ilvl w:val="0"/>
+          <w:numId w:val="3"/>
+        </w:numPr>
+        <w:tabs>
+          <w:tab w:val="left" w:pos="390"/>
+        </w:tabs>
+        <w:spacing w:line="300" w:lineRule="exact"/>
+        <w:ind w:left="426" w:right="1065"/>
+        <w:jc w:val="both"/>
+        <w:rPr>
+          <w:rFonts w:ascii="Calibri" w:hAnsi="Calibri" w:cs="Calibri"/>
+          <w:sz w:val="26"/>
+          <w:szCs w:val="26"/>
+        </w:rPr>
+      </w:pPr>
+      <w:r>
+        <w:rPr>
+          <w:rFonts w:ascii="Calibri" w:hAnsi="Calibri" w:cs="Calibri"/>
+          <w:sz w:val="26"/>
+          <w:szCs w:val="26"/>
+        </w:rPr>
+        <w:t xml:space="preserve">Backend: </w:t>
+      </w:r>
+      <w:r>
+        <w:rPr>
+          <w:rFonts w:ascii="Calibri" w:hAnsi="Calibri" w:cs="Calibri"/>
+          <w:sz w:val="26"/>
+          <w:szCs w:val="26"/>
+        </w:rPr>
+        <w:t>Developed services in Java Spring Boot to support the product's core functionality. Improved the alerting system with strategic adjustments.</w:t>
+      </w:r>
+    </w:p>
+    <w:p>
+      <w:pPr>
+        <w:pStyle w:val="ListParagraph"/>
+        <w:numPr>
+          <w:ilvl w:val="0"/>
+          <w:numId w:val="3"/>
+        </w:numPr>
+        <w:tabs>
+          <w:tab w:val="left" w:pos="390"/>
+        </w:tabs>
+        <w:spacing w:line="300" w:lineRule="exact"/>
+        <w:ind w:left="426" w:right="1065"/>
+        <w:jc w:val="both"/>
+        <w:rPr>
+          <w:rFonts w:ascii="Calibri" w:hAnsi="Calibri" w:cs="Calibri"/>
+          <w:sz w:val="26"/>
+          <w:szCs w:val="26"/>
+        </w:rPr>
+      </w:pPr>
+      <w:r>
+        <w:rPr>
+          <w:rFonts w:ascii="Calibri" w:hAnsi="Calibri" w:cs="Calibri"/>
+          <w:sz w:val="26"/>
+          <w:szCs w:val="26"/>
+        </w:rPr>
+        <w:t xml:space="preserve">Automations: </w:t>
+      </w:r>
+      <w:r>
+        <w:rPr>
+          <w:rFonts w:ascii="Calibri" w:hAnsi="Calibri" w:cs="Calibri"/>
+          <w:sz w:val="26"/>
+          <w:szCs w:val="26"/>
+        </w:rPr>
+        <w:t>Designed and implemented automated workflows for instant alerts. Pioneered seamless creation of leads in Freshworks CRM upon user registration.</w:t>
+      </w:r>
+    </w:p>
+    <w:p>
+      <w:pPr>
+        <w:tabs>
+          <w:tab w:val="left" w:pos="390"/>
+        </w:tabs>
+        <w:spacing w:line="300" w:lineRule="exact"/>
+        <w:ind w:left="-125" w:right="1065"/>
+        <w:rPr>
+          <w:rFonts w:ascii="Calibri" w:hAnsi="Calibri" w:cs="Calibri"/>
+          <w:sz w:val="28"/>
+          <w:szCs w:val="28"/>
+          <w:u w:val="single"/>
+        </w:rPr>
+      </w:pPr>
+    </w:p>
+    <w:p>
+      <w:pPr>
+        <w:tabs>
+          <w:tab w:val="left" w:pos="390"/>
+        </w:tabs>
+        <w:spacing w:line="300" w:lineRule="exact"/>
+        <w:ind w:left="-125" w:right="1065"/>
+        <w:rPr>
+          <w:rFonts w:ascii="Calibri" w:hAnsi="Calibri" w:cs="Calibri"/>
+          <w:sz w:val="28"/>
+          <w:szCs w:val="28"/>
+        </w:rPr>
+      </w:pPr>
+      <w:r>
+        <w:rPr>
+          <w:rFonts w:ascii="Calibri" w:hAnsi="Calibri" w:cs="Calibri"/>
+          <w:sz w:val="28"/>
+          <w:szCs w:val="28"/>
+          <w:u w:val="single"/>
+        </w:rPr>
+        <w:t xml:space="preserve">Web Developer at </w:t>
+      </w:r>
+      <w:r>
+        <w:rPr>
+          <w:rFonts w:ascii="Calibri" w:hAnsi="Calibri" w:cs="Calibri"/>
+          <w:b/>
+          <w:bCs/>
+          <w:sz w:val="28"/>
+          <w:szCs w:val="28"/>
+          <w:u w:val="single"/>
+        </w:rPr>
+        <w:t>Developer Students Club</w:t>
+      </w:r>
+      <w:r>
+        <w:rPr>
+          <w:rFonts w:ascii="Calibri" w:hAnsi="Calibri" w:cs="Calibri"/>
+          <w:sz w:val="28"/>
+          <w:szCs w:val="28"/>
+        </w:rPr>
+        <w:t xml:space="preserve"> (September 2020 </w:t>
+      </w:r>
+      <w:r>
+        <w:rPr>
+          <w:rFonts w:ascii="Calibri" w:hAnsi="Calibri" w:cs="Calibri"/>
+          <w:sz w:val="28"/>
+          <w:szCs w:val="28"/>
+        </w:rPr>
+        <w:t>–</w:t>
+      </w:r>
+      <w:r>
+        <w:rPr>
+          <w:rFonts w:ascii="Calibri" w:hAnsi="Calibri" w:cs="Calibri"/>
+          <w:sz w:val="28"/>
+          <w:szCs w:val="28"/>
+        </w:rPr>
+        <w:t xml:space="preserve"> </w:t>
+      </w:r>
+      <w:r>
+        <w:rPr>
+          <w:rFonts w:ascii="Calibri" w:hAnsi="Calibri" w:cs="Calibri"/>
+          <w:sz w:val="28"/>
+          <w:szCs w:val="28"/>
+        </w:rPr>
+        <w:t>May 2022</w:t>
+      </w:r>
+      <w:r>
+        <w:rPr>
+          <w:rFonts w:ascii="Calibri" w:hAnsi="Calibri" w:cs="Calibri"/>
+          <w:sz w:val="28"/>
+          <w:szCs w:val="28"/>
+        </w:rPr>
+        <w:t>)</w:t>
+      </w:r>
+      <w:r>
+        <w:rPr>
+          <w:rFonts w:ascii="Calibri" w:hAnsi="Calibri" w:cs="Calibri"/>
+          <w:sz w:val="26"/>
+          <w:szCs w:val="26"/>
+        </w:rPr>
+        <w:t xml:space="preserve">  </w:t>
+      </w:r>
+      <w:r>
+        <w:rPr>
+          <w:rFonts w:ascii="Calibri" w:hAnsi="Calibri" w:cs="Calibri"/>
+          <w:sz w:val="26"/>
+          <w:szCs w:val="26"/>
+        </w:rPr>
+        <w:t xml:space="preserve"> </w:t>
+      </w:r>
+      <w:r>
+        <w:rPr>
+          <w:rFonts w:ascii="Calibri" w:hAnsi="Calibri" w:cs="Calibri"/>
+          <w:sz w:val="26"/>
+          <w:szCs w:val="26"/>
+        </w:rPr>
+        <w:t xml:space="preserve"> </w:t>
       </w:r>
     </w:p>
     <w:p>
@@ -1551,91 +1719,33 @@
           <w:ilvl w:val="0"/>
           <w:numId w:val="6"/>
         </w:numPr>
-        <w:tabs>
-          <w:tab w:val="left" w:pos="390"/>
-        </w:tabs>
-        <w:spacing w:line="300" w:lineRule="exact"/>
-        <w:ind w:left="490" w:right="23"/>
-        <w:jc w:val="both"/>
-        <w:rPr>
-          <w:rFonts w:ascii="Calibri" w:hAnsi="Calibri" w:cs="Calibri"/>
-          <w:sz w:val="26"/>
-          <w:szCs w:val="26"/>
-        </w:rPr>
-      </w:pPr>
-      <w:r>
-        <w:rPr>
-          <w:rFonts w:ascii="Calibri" w:hAnsi="Calibri" w:cs="Calibri"/>
-          <w:sz w:val="26"/>
-          <w:szCs w:val="26"/>
-        </w:rPr>
-        <w:t xml:space="preserve">  </w:t>
-      </w:r>
-      <w:r>
-        <w:rPr>
-          <w:rFonts w:ascii="Calibri" w:hAnsi="Calibri" w:cs="Calibri"/>
-          <w:sz w:val="26"/>
-          <w:szCs w:val="26"/>
-        </w:rPr>
-        <w:t xml:space="preserve"> </w:t>
-      </w:r>
-      <w:r>
-        <w:rPr>
-          <w:rFonts w:ascii="Calibri" w:hAnsi="Calibri" w:cs="Calibri"/>
-          <w:sz w:val="26"/>
-          <w:szCs w:val="26"/>
-        </w:rPr>
-        <w:t xml:space="preserve">Created a promotional website </w:t>
-      </w:r>
-      <w:r>
-        <w:rPr>
-          <w:rFonts w:ascii="Calibri" w:hAnsi="Calibri" w:cs="Calibri"/>
-          <w:spacing w:val="-3"/>
-          <w:sz w:val="26"/>
-          <w:szCs w:val="26"/>
-        </w:rPr>
-        <w:t xml:space="preserve">for </w:t>
-      </w:r>
-      <w:r>
-        <w:rPr>
-          <w:rFonts w:ascii="Calibri" w:hAnsi="Calibri" w:cs="Calibri"/>
+        <w:rPr>
+          <w:rFonts w:ascii="Calibri" w:hAnsi="Calibri" w:cs="Calibri"/>
+          <w:spacing w:val="-4"/>
+          <w:sz w:val="26"/>
+          <w:szCs w:val="26"/>
+        </w:rPr>
+      </w:pPr>
+      <w:r>
+        <w:rPr>
+          <w:rFonts w:ascii="Calibri" w:hAnsi="Calibri" w:cs="Calibri"/>
+          <w:spacing w:val="-4"/>
+          <w:sz w:val="26"/>
+          <w:szCs w:val="26"/>
+        </w:rPr>
+        <w:t xml:space="preserve">Developed a compelling promotional website for </w:t>
+      </w:r>
+      <w:proofErr w:type="spellStart"/>
+      <w:r>
+        <w:rPr>
+          <w:rFonts w:ascii="Calibri" w:hAnsi="Calibri" w:cs="Calibri"/>
+          <w:spacing w:val="-4"/>
           <w:sz w:val="26"/>
           <w:szCs w:val="26"/>
         </w:rPr>
         <w:t>Arogyam</w:t>
       </w:r>
-      <w:r>
-        <w:rPr>
-          <w:rFonts w:ascii="Calibri" w:hAnsi="Calibri" w:cs="Calibri"/>
-          <w:sz w:val="26"/>
-          <w:szCs w:val="26"/>
-        </w:rPr>
-        <w:t xml:space="preserve"> cold-pressed oil </w:t>
-      </w:r>
-      <w:r>
-        <w:rPr>
-          <w:rFonts w:ascii="Calibri" w:hAnsi="Calibri" w:cs="Calibri"/>
-          <w:sz w:val="26"/>
-          <w:szCs w:val="26"/>
-        </w:rPr>
-        <w:t>Pvt.</w:t>
-      </w:r>
-      <w:r>
-        <w:rPr>
-          <w:rFonts w:ascii="Calibri" w:hAnsi="Calibri" w:cs="Calibri"/>
-          <w:sz w:val="26"/>
-          <w:szCs w:val="26"/>
-        </w:rPr>
-        <w:t xml:space="preserve"> </w:t>
-      </w:r>
-      <w:r>
-        <w:rPr>
-          <w:rFonts w:ascii="Calibri" w:hAnsi="Calibri" w:cs="Calibri"/>
-          <w:sz w:val="26"/>
-          <w:szCs w:val="26"/>
-        </w:rPr>
-        <w:t>Ltd</w:t>
-      </w:r>
+      <w:proofErr w:type="spellEnd"/>
       <w:r>
         <w:rPr>
           <w:rFonts w:ascii="Calibri" w:hAnsi="Calibri" w:cs="Calibri"/>
@@ -1643,24 +1753,7 @@
           <w:sz w:val="26"/>
           <w:szCs w:val="26"/>
         </w:rPr>
-        <w:t>.</w:t>
-      </w:r>
-      <w:r>
-        <w:rPr>
-          <w:rFonts w:ascii="Calibri" w:hAnsi="Calibri" w:cs="Calibri"/>
-          <w:spacing w:val="-4"/>
-          <w:sz w:val="26"/>
-          <w:szCs w:val="26"/>
-        </w:rPr>
-        <w:t xml:space="preserve"> (</w:t>
-      </w:r>
-      <w:r>
-        <w:rPr>
-          <w:rFonts w:ascii="Calibri" w:hAnsi="Calibri" w:cs="Calibri"/>
-          <w:sz w:val="26"/>
-          <w:szCs w:val="26"/>
-        </w:rPr>
-        <w:t>HTML, CSS, JS)</w:t>
+        <w:t xml:space="preserve"> Cold-Pressed Oil Pvt. Ltd., incorporating HTML, CSS, and JavaScript to ensure an engaging user experience.</w:t>
       </w:r>
     </w:p>
     <w:p>
@@ -1670,196 +1763,13 @@
           <w:ilvl w:val="0"/>
           <w:numId w:val="6"/>
         </w:numPr>
-        <w:tabs>
-          <w:tab w:val="left" w:pos="390"/>
-        </w:tabs>
-        <w:spacing w:line="300" w:lineRule="exact"/>
-        <w:ind w:left="490" w:right="23"/>
-        <w:jc w:val="both"/>
-        <w:rPr>
-          <w:rFonts w:ascii="Calibri" w:hAnsi="Calibri" w:cs="Calibri"/>
-          <w:sz w:val="26"/>
-          <w:szCs w:val="26"/>
-        </w:rPr>
-      </w:pPr>
-      <w:r>
-        <w:rPr>
-          <w:rFonts w:ascii="Calibri" w:hAnsi="Calibri" w:cs="Calibri"/>
-          <w:sz w:val="26"/>
-          <w:szCs w:val="26"/>
-        </w:rPr>
-        <w:t xml:space="preserve">  </w:t>
-      </w:r>
-      <w:r>
-        <w:rPr>
-          <w:rFonts w:ascii="Calibri" w:hAnsi="Calibri" w:cs="Calibri"/>
-          <w:sz w:val="26"/>
-          <w:szCs w:val="26"/>
-        </w:rPr>
-        <w:t xml:space="preserve"> </w:t>
-      </w:r>
-      <w:r>
-        <w:rPr>
-          <w:rFonts w:ascii="Calibri" w:hAnsi="Calibri" w:cs="Calibri"/>
-          <w:sz w:val="26"/>
-          <w:szCs w:val="26"/>
-        </w:rPr>
-        <w:t>Created</w:t>
-      </w:r>
-      <w:r>
-        <w:rPr>
-          <w:rFonts w:ascii="Calibri" w:hAnsi="Calibri" w:cs="Calibri"/>
-          <w:spacing w:val="-10"/>
-          <w:sz w:val="26"/>
-          <w:szCs w:val="26"/>
-        </w:rPr>
-        <w:t xml:space="preserve"> 2 </w:t>
-      </w:r>
-      <w:r>
-        <w:rPr>
-          <w:rFonts w:ascii="Calibri" w:hAnsi="Calibri" w:cs="Calibri"/>
-          <w:sz w:val="26"/>
-          <w:szCs w:val="26"/>
-        </w:rPr>
-        <w:t>full-stack</w:t>
-      </w:r>
-      <w:r>
-        <w:rPr>
-          <w:rFonts w:ascii="Calibri" w:hAnsi="Calibri" w:cs="Calibri"/>
-          <w:spacing w:val="-9"/>
-          <w:sz w:val="26"/>
-          <w:szCs w:val="26"/>
-        </w:rPr>
-        <w:t xml:space="preserve"> </w:t>
-      </w:r>
-      <w:r>
-        <w:rPr>
-          <w:rFonts w:ascii="Calibri" w:hAnsi="Calibri" w:cs="Calibri"/>
-          <w:sz w:val="26"/>
-          <w:szCs w:val="26"/>
-        </w:rPr>
-        <w:t>production-grade</w:t>
-      </w:r>
-      <w:r>
-        <w:rPr>
-          <w:rFonts w:ascii="Calibri" w:hAnsi="Calibri" w:cs="Calibri"/>
-          <w:spacing w:val="-9"/>
-          <w:sz w:val="26"/>
-          <w:szCs w:val="26"/>
-        </w:rPr>
-        <w:t xml:space="preserve"> </w:t>
-      </w:r>
-      <w:r>
-        <w:rPr>
-          <w:rFonts w:ascii="Calibri" w:hAnsi="Calibri" w:cs="Calibri"/>
-          <w:sz w:val="26"/>
-          <w:szCs w:val="26"/>
-        </w:rPr>
-        <w:t>applications</w:t>
-      </w:r>
-      <w:r>
-        <w:rPr>
-          <w:rFonts w:ascii="Calibri" w:hAnsi="Calibri" w:cs="Calibri"/>
-          <w:spacing w:val="-9"/>
-          <w:sz w:val="26"/>
-          <w:szCs w:val="26"/>
-        </w:rPr>
-        <w:t xml:space="preserve"> </w:t>
-      </w:r>
-      <w:r>
-        <w:rPr>
-          <w:rFonts w:ascii="Calibri" w:hAnsi="Calibri" w:cs="Calibri"/>
-          <w:sz w:val="26"/>
-          <w:szCs w:val="26"/>
-        </w:rPr>
-        <w:t>and</w:t>
-      </w:r>
-      <w:r>
-        <w:rPr>
-          <w:rFonts w:ascii="Calibri" w:hAnsi="Calibri" w:cs="Calibri"/>
-          <w:spacing w:val="-9"/>
-          <w:sz w:val="26"/>
-          <w:szCs w:val="26"/>
-        </w:rPr>
-        <w:t xml:space="preserve"> </w:t>
-      </w:r>
-      <w:r>
-        <w:rPr>
-          <w:rFonts w:ascii="Calibri" w:hAnsi="Calibri" w:cs="Calibri"/>
-          <w:spacing w:val="-3"/>
-          <w:sz w:val="26"/>
-          <w:szCs w:val="26"/>
-        </w:rPr>
-        <w:t>worked</w:t>
-      </w:r>
-      <w:r>
-        <w:rPr>
-          <w:rFonts w:ascii="Calibri" w:hAnsi="Calibri" w:cs="Calibri"/>
-          <w:spacing w:val="-9"/>
-          <w:sz w:val="26"/>
-          <w:szCs w:val="26"/>
-        </w:rPr>
-        <w:t xml:space="preserve"> </w:t>
-      </w:r>
-      <w:r>
-        <w:rPr>
-          <w:rFonts w:ascii="Calibri" w:hAnsi="Calibri" w:cs="Calibri"/>
-          <w:sz w:val="26"/>
-          <w:szCs w:val="26"/>
-        </w:rPr>
-        <w:t>as</w:t>
-      </w:r>
-      <w:r>
-        <w:rPr>
-          <w:rFonts w:ascii="Calibri" w:hAnsi="Calibri" w:cs="Calibri"/>
-          <w:spacing w:val="-9"/>
-          <w:sz w:val="26"/>
-          <w:szCs w:val="26"/>
-        </w:rPr>
-        <w:t xml:space="preserve"> a </w:t>
-      </w:r>
-      <w:r>
-        <w:rPr>
-          <w:rFonts w:ascii="Calibri" w:hAnsi="Calibri" w:cs="Calibri"/>
-          <w:sz w:val="26"/>
-          <w:szCs w:val="26"/>
-        </w:rPr>
-        <w:t>full-stack</w:t>
-      </w:r>
-      <w:r>
-        <w:rPr>
-          <w:rFonts w:ascii="Calibri" w:hAnsi="Calibri" w:cs="Calibri"/>
-          <w:spacing w:val="-3"/>
-          <w:sz w:val="26"/>
-          <w:szCs w:val="26"/>
-        </w:rPr>
-        <w:t xml:space="preserve"> </w:t>
-      </w:r>
-      <w:r>
-        <w:rPr>
-          <w:rFonts w:ascii="Calibri" w:hAnsi="Calibri" w:cs="Calibri"/>
-          <w:sz w:val="26"/>
-          <w:szCs w:val="26"/>
-        </w:rPr>
-        <w:t>developer in the</w:t>
-      </w:r>
-      <w:r>
         <w:rPr>
           <w:rFonts w:ascii="Calibri" w:hAnsi="Calibri" w:cs="Calibri"/>
           <w:spacing w:val="-4"/>
           <w:sz w:val="26"/>
           <w:szCs w:val="26"/>
         </w:rPr>
-        <w:t xml:space="preserve"> </w:t>
-      </w:r>
-      <w:r>
-        <w:rPr>
-          <w:rFonts w:ascii="Calibri" w:hAnsi="Calibri" w:cs="Calibri"/>
-          <w:sz w:val="26"/>
-          <w:szCs w:val="26"/>
-        </w:rPr>
-        <w:t>club.</w:t>
-      </w:r>
+      </w:pPr>
       <w:r>
         <w:rPr>
           <w:rFonts w:ascii="Calibri" w:hAnsi="Calibri" w:cs="Calibri"/>
@@ -1867,31 +1777,7 @@
           <w:sz w:val="26"/>
           <w:szCs w:val="26"/>
         </w:rPr>
-        <w:t xml:space="preserve"> (</w:t>
-      </w:r>
-      <w:r>
-        <w:rPr>
-          <w:rFonts w:ascii="Calibri" w:hAnsi="Calibri" w:cs="Calibri"/>
-          <w:sz w:val="26"/>
-          <w:szCs w:val="26"/>
-        </w:rPr>
-        <w:t>MERN</w:t>
-      </w:r>
-      <w:r>
-        <w:rPr>
-          <w:rFonts w:ascii="Calibri" w:hAnsi="Calibri" w:cs="Calibri"/>
-          <w:sz w:val="26"/>
-          <w:szCs w:val="26"/>
-        </w:rPr>
-        <w:t xml:space="preserve"> Stack</w:t>
-      </w:r>
-      <w:r>
-        <w:rPr>
-          <w:rFonts w:ascii="Calibri" w:hAnsi="Calibri" w:cs="Calibri"/>
-          <w:sz w:val="26"/>
-          <w:szCs w:val="26"/>
-        </w:rPr>
-        <w:t>)</w:t>
+        <w:t>Led the creation of two fully functional and production-ready applications, showcasing expertise as a full stack developer. Utilized the MERN stack (MongoDB, Express.js, React, Node.js) to deliver comprehensive solutions.</w:t>
       </w:r>
     </w:p>
     <w:p>
@@ -2401,6 +2287,7 @@
         </w:rPr>
         <w:t xml:space="preserve"> </w:t>
       </w:r>
+      <w:proofErr w:type="spellStart"/>
       <w:r>
         <w:rPr>
           <w:rFonts w:ascii="Calibri" w:hAnsi="Calibri" w:cs="Calibri"/>
@@ -2409,6 +2296,7 @@
         </w:rPr>
         <w:t>Arogyam</w:t>
       </w:r>
+      <w:proofErr w:type="spellEnd"/>
       <w:r>
         <w:rPr>
           <w:rFonts w:ascii="Calibri" w:hAnsi="Calibri" w:cs="Calibri"/>
@@ -2442,15 +2330,7 @@
           <w:sz w:val="26"/>
           <w:szCs w:val="26"/>
         </w:rPr>
-        <w:t>business. (HTML, CSS, J</w:t>
-      </w:r>
-      <w:r>
-        <w:rPr>
-          <w:rFonts w:ascii="Calibri" w:hAnsi="Calibri" w:cs="Calibri"/>
-          <w:sz w:val="26"/>
-          <w:szCs w:val="26"/>
-        </w:rPr>
-        <w:t>S</w:t>
+        <w:t>business. (HTML, CSS, JavaScript</w:t>
       </w:r>
       <w:r>
         <w:rPr>
@@ -2891,6 +2771,7 @@
         </w:rPr>
       </w:pPr>
       <w:hyperlink r:id="rId19">
+        <w:proofErr w:type="spellStart"/>
         <w:r>
           <w:rPr>
             <w:rFonts w:ascii="Calibri" w:hAnsi="Calibri" w:cs="Calibri"/>
@@ -2900,6 +2781,7 @@
           </w:rPr>
           <w:t>ComicCart</w:t>
         </w:r>
+        <w:proofErr w:type="spellEnd"/>
       </w:hyperlink>
       <w:r>
         <w:rPr>
@@ -3083,6 +2965,7 @@
           <w:sz w:val="26"/>
           <w:szCs w:val="26"/>
         </w:rPr>
+        <w:lastRenderedPageBreak/>
         <w:t>Programming Languages</w:t>
       </w:r>
       <w:r>
@@ -3091,31 +2974,7 @@
           <w:sz w:val="26"/>
           <w:szCs w:val="26"/>
         </w:rPr>
-        <w:t xml:space="preserve">: C, C++, </w:t>
-      </w:r>
-      <w:r>
-        <w:rPr>
-          <w:rFonts w:ascii="Calibri" w:eastAsia="Garamond" w:hAnsi="Calibri" w:cs="Calibri"/>
-          <w:sz w:val="26"/>
-          <w:szCs w:val="26"/>
-        </w:rPr>
-        <w:t>Java,</w:t>
-      </w:r>
-      <w:r>
-        <w:rPr>
-          <w:rFonts w:ascii="Calibri" w:eastAsia="Garamond" w:hAnsi="Calibri" w:cs="Calibri"/>
-          <w:sz w:val="26"/>
-          <w:szCs w:val="26"/>
-        </w:rPr>
-        <w:t xml:space="preserve"> </w:t>
-      </w:r>
-      <w:r>
-        <w:rPr>
-          <w:rFonts w:ascii="Calibri" w:eastAsia="Garamond" w:hAnsi="Calibri" w:cs="Calibri"/>
-          <w:sz w:val="26"/>
-          <w:szCs w:val="26"/>
-        </w:rPr>
-        <w:t>Python, JavaScript, HTML, CSS</w:t>
+        <w:t>: C, C++, Python, JavaScript, HTML, CSS</w:t>
       </w:r>
       <w:r>
         <w:rPr>
@@ -3267,31 +3126,7 @@
           <w:sz w:val="26"/>
           <w:szCs w:val="26"/>
         </w:rPr>
-        <w:t xml:space="preserve"> </w:t>
-      </w:r>
-      <w:r>
-        <w:rPr>
-          <w:rFonts w:ascii="Calibri" w:eastAsia="Garamond" w:hAnsi="Calibri" w:cs="Calibri"/>
-          <w:sz w:val="26"/>
-          <w:szCs w:val="26"/>
-        </w:rPr>
-        <w:t>&amp;</w:t>
-      </w:r>
-      <w:r>
-        <w:rPr>
-          <w:rFonts w:ascii="Calibri" w:eastAsia="Garamond" w:hAnsi="Calibri" w:cs="Calibri"/>
-          <w:sz w:val="26"/>
-          <w:szCs w:val="26"/>
-        </w:rPr>
-        <w:t xml:space="preserve"> </w:t>
-      </w:r>
-      <w:r>
-        <w:rPr>
-          <w:rFonts w:ascii="Calibri" w:eastAsia="Garamond" w:hAnsi="Calibri" w:cs="Calibri"/>
-          <w:sz w:val="26"/>
-          <w:szCs w:val="26"/>
-        </w:rPr>
-        <w:t>GitHub.</w:t>
+        <w:t xml:space="preserve"> &amp; GitHub.</w:t>
       </w:r>
     </w:p>
     <w:p>
@@ -3857,7 +3692,27 @@
           <w:sz w:val="26"/>
           <w:szCs w:val="26"/>
         </w:rPr>
-        <w:t>Volunteered in Atmabodh, a digital literacy program to teach</w:t>
+        <w:t xml:space="preserve">Volunteered in </w:t>
+      </w:r>
+      <w:proofErr w:type="spellStart"/>
+      <w:r>
+        <w:rPr>
+          <w:rFonts w:ascii="Calibri" w:hAnsi="Calibri" w:cs="Calibri"/>
+          <w:spacing w:val="-5"/>
+          <w:sz w:val="26"/>
+          <w:szCs w:val="26"/>
+        </w:rPr>
+        <w:t>Atmabodh</w:t>
+      </w:r>
+      <w:proofErr w:type="spellEnd"/>
+      <w:r>
+        <w:rPr>
+          <w:rFonts w:ascii="Calibri" w:hAnsi="Calibri" w:cs="Calibri"/>
+          <w:spacing w:val="-5"/>
+          <w:sz w:val="26"/>
+          <w:szCs w:val="26"/>
+        </w:rPr>
+        <w:t>, a digital literacy program to teach</w:t>
       </w:r>
       <w:r>
         <w:rPr>
@@ -4025,14 +3880,14 @@
         <v:path o:extrusionok="f" gradientshapeok="t" o:connecttype="rect"/>
         <o:lock v:ext="edit" aspectratio="t"/>
       </v:shapetype>
-      <v:shape id="_x0000_i1052" type="#_x0000_t75" style="width:10.8pt;height:10.8pt" o:bullet="t">
+      <v:shape id="_x0000_i1034" type="#_x0000_t75" style="width:10.8pt;height:10.8pt" o:bullet="t">
         <v:imagedata r:id="rId1" o:title="msoAA"/>
       </v:shape>
     </w:pict>
   </w:numPicBullet>
   <w:numPicBullet w:numPicBulletId="1">
     <w:pict>
-      <v:shape id="_x0000_i1053" type="#_x0000_t75" style="width:255.6pt;height:255.6pt" o:bullet="t">
+      <v:shape id="_x0000_i1035" type="#_x0000_t75" style="width:255.6pt;height:255.6pt" o:bullet="t">
         <v:imagedata r:id="rId2" o:title="1421321576980686818"/>
       </v:shape>
     </w:pict>

</xml_diff>